<commit_message>
adjust the file in directory 4/30/2023
</commit_message>
<xml_diff>
--- a/How to update you Harmony Code.docx
+++ b/How to update you Harmony Code.docx
@@ -1,6 +1,6 @@
 
 <file path=word/document.xml><?xml version="1.0" encoding="utf-8"?>
-<w:document xmlns:wpc="http://schemas.microsoft.com/office/word/2010/wordprocessingCanvas" xmlns:cx="http://schemas.microsoft.com/office/drawing/2014/chartex" xmlns:cx1="http://schemas.microsoft.com/office/drawing/2015/9/8/chartex" xmlns:cx2="http://schemas.microsoft.com/office/drawing/2015/10/21/chartex" xmlns:cx3="http://schemas.microsoft.com/office/drawing/2016/5/9/chartex" xmlns:cx4="http://schemas.microsoft.com/office/drawing/2016/5/10/chartex" xmlns:cx5="http://schemas.microsoft.com/office/drawing/2016/5/11/chartex" xmlns:cx6="http://schemas.microsoft.com/office/drawing/2016/5/12/chartex" xmlns:cx7="http://schemas.microsoft.com/office/drawing/2016/5/13/chartex" xmlns:cx8="http://schemas.microsoft.com/office/drawing/2016/5/14/chartex" xmlns:mc="http://schemas.openxmlformats.org/markup-compatibility/2006" xmlns:aink="http://schemas.microsoft.com/office/drawing/2016/ink" xmlns:am3d="http://schemas.microsoft.com/office/drawing/2017/model3d" xmlns:o="urn:schemas-microsoft-com:office:office" xmlns:r="http://schemas.openxmlformats.org/officeDocument/2006/relationships" xmlns:m="http://schemas.openxmlformats.org/officeDocument/2006/math" xmlns:v="urn:schemas-microsoft-com:vml" xmlns:wp14="http://schemas.microsoft.com/office/word/2010/wordprocessingDrawing" xmlns:wp="http://schemas.openxmlformats.org/drawingml/2006/wordprocessingDrawing" xmlns:w10="urn:schemas-microsoft-com:office:word" xmlns:w="http://schemas.openxmlformats.org/wordprocessingml/2006/main" xmlns:w14="http://schemas.microsoft.com/office/word/2010/wordml" xmlns:w15="http://schemas.microsoft.com/office/word/2012/wordml" xmlns:w16cex="http://schemas.microsoft.com/office/word/2018/wordml/cex" xmlns:w16cid="http://schemas.microsoft.com/office/word/2016/wordml/cid" xmlns:w16="http://schemas.microsoft.com/office/word/2018/wordml" xmlns:w16se="http://schemas.microsoft.com/office/word/2015/wordml/symex" xmlns:wpg="http://schemas.microsoft.com/office/word/2010/wordprocessingGroup" xmlns:wpi="http://schemas.microsoft.com/office/word/2010/wordprocessingInk" xmlns:wne="http://schemas.microsoft.com/office/word/2006/wordml" xmlns:wps="http://schemas.microsoft.com/office/word/2010/wordprocessingShape" mc:Ignorable="w14 w15 w16se w16cid w16 w16cex wp14">
+<w:document xmlns:wpc="http://schemas.microsoft.com/office/word/2010/wordprocessingCanvas" xmlns:cx="http://schemas.microsoft.com/office/drawing/2014/chartex" xmlns:cx1="http://schemas.microsoft.com/office/drawing/2015/9/8/chartex" xmlns:cx2="http://schemas.microsoft.com/office/drawing/2015/10/21/chartex" xmlns:cx3="http://schemas.microsoft.com/office/drawing/2016/5/9/chartex" xmlns:cx4="http://schemas.microsoft.com/office/drawing/2016/5/10/chartex" xmlns:cx5="http://schemas.microsoft.com/office/drawing/2016/5/11/chartex" xmlns:cx6="http://schemas.microsoft.com/office/drawing/2016/5/12/chartex" xmlns:cx7="http://schemas.microsoft.com/office/drawing/2016/5/13/chartex" xmlns:cx8="http://schemas.microsoft.com/office/drawing/2016/5/14/chartex" xmlns:mc="http://schemas.openxmlformats.org/markup-compatibility/2006" xmlns:aink="http://schemas.microsoft.com/office/drawing/2016/ink" xmlns:am3d="http://schemas.microsoft.com/office/drawing/2017/model3d" xmlns:o="urn:schemas-microsoft-com:office:office" xmlns:oel="http://schemas.microsoft.com/office/2019/extlst" xmlns:r="http://schemas.openxmlformats.org/officeDocument/2006/relationships" xmlns:m="http://schemas.openxmlformats.org/officeDocument/2006/math" xmlns:v="urn:schemas-microsoft-com:vml" xmlns:wp14="http://schemas.microsoft.com/office/word/2010/wordprocessingDrawing" xmlns:wp="http://schemas.openxmlformats.org/drawingml/2006/wordprocessingDrawing" xmlns:w10="urn:schemas-microsoft-com:office:word" xmlns:w="http://schemas.openxmlformats.org/wordprocessingml/2006/main" xmlns:w14="http://schemas.microsoft.com/office/word/2010/wordml" xmlns:w15="http://schemas.microsoft.com/office/word/2012/wordml" xmlns:w16cex="http://schemas.microsoft.com/office/word/2018/wordml/cex" xmlns:w16cid="http://schemas.microsoft.com/office/word/2016/wordml/cid" xmlns:w16="http://schemas.microsoft.com/office/word/2018/wordml" xmlns:w16du="http://schemas.microsoft.com/office/word/2023/wordml/word16du" xmlns:w16sdtdh="http://schemas.microsoft.com/office/word/2020/wordml/sdtdatahash" xmlns:w16se="http://schemas.microsoft.com/office/word/2015/wordml/symex" xmlns:wpg="http://schemas.microsoft.com/office/word/2010/wordprocessingGroup" xmlns:wpi="http://schemas.microsoft.com/office/word/2010/wordprocessingInk" xmlns:wne="http://schemas.microsoft.com/office/word/2006/wordml" xmlns:wps="http://schemas.microsoft.com/office/word/2010/wordprocessingShape" mc:Ignorable="w14 w15 w16se w16cid w16 w16cex w16sdtdh wp14">
   <w:body>
     <w:p>
       <w:pPr>
@@ -360,6 +360,7 @@
       </w:pPr>
       <w:r>
         <w:rPr>
+          <w:noProof/>
           <w:szCs w:val="21"/>
         </w:rPr>
         <w:drawing>
@@ -422,7 +423,6 @@
     <w:p>
       <w:pPr>
         <w:rPr>
-          <w:rFonts w:hint="eastAsia"/>
           <w:szCs w:val="21"/>
         </w:rPr>
       </w:pPr>
@@ -481,10 +481,10 @@
             <v:path o:extrusionok="f" gradientshapeok="t" o:connecttype="rect"/>
             <o:lock v:ext="edit" aspectratio="t"/>
           </v:shapetype>
-          <v:shape id="_x0000_i1026" type="#_x0000_t75" style="width:76.5pt;height:40.5pt" o:ole="">
+          <v:shape id="_x0000_i1025" type="#_x0000_t75" style="width:76.7pt;height:40.7pt" o:ole="">
             <v:imagedata r:id="rId5" o:title=""/>
           </v:shape>
-          <o:OLEObject Type="Embed" ProgID="Package" ShapeID="_x0000_i1026" DrawAspect="Content" ObjectID="_1665596479" r:id="rId6"/>
+          <o:OLEObject Type="Embed" ProgID="Package" ShapeID="_x0000_i1025" DrawAspect="Content" ObjectID="_1744374516" r:id="rId6"/>
         </w:object>
       </w:r>
       <w:bookmarkEnd w:id="2"/>
@@ -964,39 +964,1813 @@
         </w:rPr>
         <w:t>后，问题得到解决。</w:t>
       </w:r>
-      <w:r>
-        <w:rPr>
-          <w:b/>
-          <w:bCs/>
-          <w:color w:val="FF0000"/>
-          <w:szCs w:val="21"/>
-        </w:rPr>
-        <w:object w:dxaOrig="1520" w:dyaOrig="1061" w14:anchorId="4F1467AF">
-          <v:shape id="_x0000_i1032" type="#_x0000_t75" style="width:75.75pt;height:53.25pt" o:ole="">
-            <v:imagedata r:id="rId8" o:title=""/>
-          </v:shape>
-          <o:OLEObject Type="Embed" ProgID="FoxitReader.Document" ShapeID="_x0000_i1032" DrawAspect="Icon" ObjectID="_1665596480" r:id="rId9"/>
-        </w:object>
-      </w:r>
-    </w:p>
-    <w:p>
-      <w:pPr>
-        <w:rPr>
-          <w:szCs w:val="21"/>
-        </w:rPr>
-      </w:pPr>
-    </w:p>
-    <w:p>
-      <w:pPr>
-        <w:rPr>
-          <w:szCs w:val="21"/>
-        </w:rPr>
-      </w:pPr>
-    </w:p>
-    <w:p>
-      <w:pPr>
-        <w:rPr>
-          <w:rFonts w:hint="eastAsia"/>
+    </w:p>
+    <w:p>
+      <w:pPr>
+        <w:rPr>
+          <w:szCs w:val="21"/>
+        </w:rPr>
+      </w:pPr>
+      <w:hyperlink r:id="rId8" w:history="1">
+        <w:r>
+          <w:rPr>
+            <w:rStyle w:val="Hyperlink"/>
+          </w:rPr>
+          <w:t>guide-01.pdf (microchip.com.cn)</w:t>
+        </w:r>
+      </w:hyperlink>
+    </w:p>
+    <w:p>
+      <w:pPr>
+        <w:rPr>
+          <w:szCs w:val="21"/>
+        </w:rPr>
+      </w:pPr>
+      <w:r>
+        <w:rPr>
+          <w:rFonts w:hint="eastAsia"/>
+          <w:szCs w:val="21"/>
+        </w:rPr>
+        <w:t>below</w:t>
+      </w:r>
+      <w:r>
+        <w:rPr>
+          <w:szCs w:val="21"/>
+        </w:rPr>
+        <w:t xml:space="preserve"> </w:t>
+      </w:r>
+      <w:r>
+        <w:rPr>
+          <w:rFonts w:hint="eastAsia"/>
+          <w:szCs w:val="21"/>
+        </w:rPr>
+        <w:t>show</w:t>
+      </w:r>
+      <w:r>
+        <w:rPr>
+          <w:szCs w:val="21"/>
+        </w:rPr>
+        <w:t xml:space="preserve"> </w:t>
+      </w:r>
+      <w:r>
+        <w:rPr>
+          <w:rFonts w:hint="eastAsia"/>
+          <w:szCs w:val="21"/>
+        </w:rPr>
+        <w:t>the</w:t>
+      </w:r>
+      <w:r>
+        <w:rPr>
+          <w:szCs w:val="21"/>
+        </w:rPr>
+        <w:t xml:space="preserve"> </w:t>
+      </w:r>
+      <w:r>
+        <w:rPr>
+          <w:rFonts w:hint="eastAsia"/>
+          <w:szCs w:val="21"/>
+        </w:rPr>
+        <w:t>source</w:t>
+      </w:r>
+      <w:r>
+        <w:rPr>
+          <w:szCs w:val="21"/>
+        </w:rPr>
+        <w:t xml:space="preserve"> </w:t>
+      </w:r>
+      <w:r>
+        <w:rPr>
+          <w:rFonts w:hint="eastAsia"/>
+          <w:szCs w:val="21"/>
+        </w:rPr>
+        <w:t>code：</w:t>
+      </w:r>
+    </w:p>
+    <w:p>
+      <w:pPr>
+        <w:rPr>
+          <w:rFonts w:hint="eastAsia"/>
+          <w:szCs w:val="21"/>
+        </w:rPr>
+      </w:pPr>
+    </w:p>
+    <w:p>
+      <w:pPr>
+        <w:widowControl/>
+        <w:shd w:val="clear" w:color="auto" w:fill="1E1E1E"/>
+        <w:spacing w:line="285" w:lineRule="atLeast"/>
+        <w:jc w:val="left"/>
+        <w:rPr>
+          <w:rFonts w:ascii="Consolas" w:eastAsia="宋体" w:hAnsi="Consolas" w:cs="宋体"/>
+          <w:color w:val="D4D4D4"/>
+          <w:kern w:val="0"/>
+          <w:szCs w:val="21"/>
+        </w:rPr>
+      </w:pPr>
+      <w:r>
+        <w:rPr>
+          <w:rFonts w:ascii="Consolas" w:eastAsia="宋体" w:hAnsi="Consolas" w:cs="宋体"/>
+          <w:color w:val="D4D4D4"/>
+          <w:kern w:val="0"/>
+          <w:szCs w:val="21"/>
+        </w:rPr>
+        <w:t>@</w:t>
+      </w:r>
+      <w:r>
+        <w:rPr>
+          <w:rFonts w:ascii="Consolas" w:eastAsia="宋体" w:hAnsi="Consolas" w:cs="宋体"/>
+          <w:color w:val="569CD6"/>
+          <w:kern w:val="0"/>
+          <w:szCs w:val="21"/>
+        </w:rPr>
+        <w:t>echo</w:t>
+      </w:r>
+      <w:r>
+        <w:rPr>
+          <w:rFonts w:ascii="Consolas" w:eastAsia="宋体" w:hAnsi="Consolas" w:cs="宋体"/>
+          <w:color w:val="D4D4D4"/>
+          <w:kern w:val="0"/>
+          <w:szCs w:val="21"/>
+        </w:rPr>
+        <w:t xml:space="preserve"> </w:t>
+      </w:r>
+      <w:r>
+        <w:rPr>
+          <w:rFonts w:ascii="Consolas" w:eastAsia="宋体" w:hAnsi="Consolas" w:cs="宋体"/>
+          <w:color w:val="569CD6"/>
+          <w:kern w:val="0"/>
+          <w:szCs w:val="21"/>
+        </w:rPr>
+        <w:t>off</w:t>
+      </w:r>
+    </w:p>
+    <w:p>
+      <w:pPr>
+        <w:widowControl/>
+        <w:shd w:val="clear" w:color="auto" w:fill="1E1E1E"/>
+        <w:spacing w:line="285" w:lineRule="atLeast"/>
+        <w:jc w:val="left"/>
+        <w:rPr>
+          <w:rFonts w:ascii="Consolas" w:eastAsia="宋体" w:hAnsi="Consolas" w:cs="宋体"/>
+          <w:color w:val="D4D4D4"/>
+          <w:kern w:val="0"/>
+          <w:szCs w:val="21"/>
+        </w:rPr>
+      </w:pPr>
+      <w:r>
+        <w:rPr>
+          <w:rFonts w:ascii="Consolas" w:eastAsia="宋体" w:hAnsi="Consolas" w:cs="宋体"/>
+          <w:color w:val="569CD6"/>
+          <w:kern w:val="0"/>
+          <w:szCs w:val="21"/>
+        </w:rPr>
+        <w:t>echo</w:t>
+      </w:r>
+      <w:r>
+        <w:rPr>
+          <w:rFonts w:ascii="Consolas" w:eastAsia="宋体" w:hAnsi="Consolas" w:cs="宋体"/>
+          <w:color w:val="D4D4D4"/>
+          <w:kern w:val="0"/>
+          <w:szCs w:val="21"/>
+        </w:rPr>
+        <w:t xml:space="preserve"> This will update your </w:t>
+      </w:r>
+      <w:proofErr w:type="spellStart"/>
+      <w:r>
+        <w:rPr>
+          <w:rFonts w:ascii="Consolas" w:eastAsia="宋体" w:hAnsi="Consolas" w:cs="宋体"/>
+          <w:color w:val="D4D4D4"/>
+          <w:kern w:val="0"/>
+          <w:szCs w:val="21"/>
+        </w:rPr>
+        <w:t>HarmonyFramework</w:t>
+      </w:r>
+      <w:proofErr w:type="spellEnd"/>
+      <w:r>
+        <w:rPr>
+          <w:rFonts w:ascii="Consolas" w:eastAsia="宋体" w:hAnsi="Consolas" w:cs="宋体"/>
+          <w:color w:val="D4D4D4"/>
+          <w:kern w:val="0"/>
+          <w:szCs w:val="21"/>
+        </w:rPr>
+        <w:t xml:space="preserve"> (all exist repos) to the latest server version.</w:t>
+      </w:r>
+    </w:p>
+    <w:p>
+      <w:pPr>
+        <w:widowControl/>
+        <w:shd w:val="clear" w:color="auto" w:fill="1E1E1E"/>
+        <w:spacing w:line="285" w:lineRule="atLeast"/>
+        <w:jc w:val="left"/>
+        <w:rPr>
+          <w:rFonts w:ascii="Consolas" w:eastAsia="宋体" w:hAnsi="Consolas" w:cs="宋体"/>
+          <w:color w:val="D4D4D4"/>
+          <w:kern w:val="0"/>
+          <w:szCs w:val="21"/>
+        </w:rPr>
+      </w:pPr>
+      <w:r>
+        <w:rPr>
+          <w:rFonts w:ascii="Consolas" w:eastAsia="宋体" w:hAnsi="Consolas" w:cs="宋体"/>
+          <w:color w:val="569CD6"/>
+          <w:kern w:val="0"/>
+          <w:szCs w:val="21"/>
+        </w:rPr>
+        <w:t>echo</w:t>
+      </w:r>
+      <w:r>
+        <w:rPr>
+          <w:rFonts w:ascii="Consolas" w:eastAsia="宋体" w:hAnsi="Consolas" w:cs="宋体"/>
+          <w:color w:val="D4D4D4"/>
+          <w:kern w:val="0"/>
+          <w:szCs w:val="21"/>
+        </w:rPr>
+        <w:t xml:space="preserve"> Press </w:t>
+      </w:r>
+      <w:proofErr w:type="spellStart"/>
+      <w:r>
+        <w:rPr>
+          <w:rFonts w:ascii="Consolas" w:eastAsia="宋体" w:hAnsi="Consolas" w:cs="宋体"/>
+          <w:color w:val="D4D4D4"/>
+          <w:kern w:val="0"/>
+          <w:szCs w:val="21"/>
+        </w:rPr>
+        <w:t>Ctrl+C</w:t>
+      </w:r>
+      <w:proofErr w:type="spellEnd"/>
+      <w:r>
+        <w:rPr>
+          <w:rFonts w:ascii="Consolas" w:eastAsia="宋体" w:hAnsi="Consolas" w:cs="宋体"/>
+          <w:color w:val="D4D4D4"/>
+          <w:kern w:val="0"/>
+          <w:szCs w:val="21"/>
+        </w:rPr>
+        <w:t xml:space="preserve"> to abort, any key to continue.</w:t>
+      </w:r>
+    </w:p>
+    <w:p>
+      <w:pPr>
+        <w:widowControl/>
+        <w:shd w:val="clear" w:color="auto" w:fill="1E1E1E"/>
+        <w:spacing w:line="285" w:lineRule="atLeast"/>
+        <w:jc w:val="left"/>
+        <w:rPr>
+          <w:rFonts w:ascii="Consolas" w:eastAsia="宋体" w:hAnsi="Consolas" w:cs="宋体"/>
+          <w:color w:val="D4D4D4"/>
+          <w:kern w:val="0"/>
+          <w:szCs w:val="21"/>
+        </w:rPr>
+      </w:pPr>
+      <w:r>
+        <w:rPr>
+          <w:rFonts w:ascii="Consolas" w:eastAsia="宋体" w:hAnsi="Consolas" w:cs="宋体"/>
+          <w:color w:val="569CD6"/>
+          <w:kern w:val="0"/>
+          <w:szCs w:val="21"/>
+        </w:rPr>
+        <w:t>pause</w:t>
+      </w:r>
+      <w:r>
+        <w:rPr>
+          <w:rFonts w:ascii="Consolas" w:eastAsia="宋体" w:hAnsi="Consolas" w:cs="宋体"/>
+          <w:color w:val="D4D4D4"/>
+          <w:kern w:val="0"/>
+          <w:szCs w:val="21"/>
+        </w:rPr>
+        <w:t xml:space="preserve"> &gt; </w:t>
+      </w:r>
+      <w:proofErr w:type="spellStart"/>
+      <w:proofErr w:type="gramStart"/>
+      <w:r>
+        <w:rPr>
+          <w:rFonts w:ascii="Consolas" w:eastAsia="宋体" w:hAnsi="Consolas" w:cs="宋体"/>
+          <w:color w:val="569CD6"/>
+          <w:kern w:val="0"/>
+          <w:szCs w:val="21"/>
+        </w:rPr>
+        <w:t>nul</w:t>
+      </w:r>
+      <w:proofErr w:type="spellEnd"/>
+      <w:proofErr w:type="gramEnd"/>
+    </w:p>
+    <w:p>
+      <w:pPr>
+        <w:widowControl/>
+        <w:shd w:val="clear" w:color="auto" w:fill="1E1E1E"/>
+        <w:spacing w:line="285" w:lineRule="atLeast"/>
+        <w:jc w:val="left"/>
+        <w:rPr>
+          <w:rFonts w:ascii="Consolas" w:eastAsia="宋体" w:hAnsi="Consolas" w:cs="宋体"/>
+          <w:color w:val="D4D4D4"/>
+          <w:kern w:val="0"/>
+          <w:szCs w:val="21"/>
+        </w:rPr>
+      </w:pPr>
+      <w:proofErr w:type="spellStart"/>
+      <w:r>
+        <w:rPr>
+          <w:rFonts w:ascii="Consolas" w:eastAsia="宋体" w:hAnsi="Consolas" w:cs="宋体"/>
+          <w:color w:val="569CD6"/>
+          <w:kern w:val="0"/>
+          <w:szCs w:val="21"/>
+        </w:rPr>
+        <w:t>setlocal</w:t>
+      </w:r>
+      <w:proofErr w:type="spellEnd"/>
+      <w:r>
+        <w:rPr>
+          <w:rFonts w:ascii="Consolas" w:eastAsia="宋体" w:hAnsi="Consolas" w:cs="宋体"/>
+          <w:color w:val="D4D4D4"/>
+          <w:kern w:val="0"/>
+          <w:szCs w:val="21"/>
+        </w:rPr>
+        <w:t xml:space="preserve"> </w:t>
+      </w:r>
+      <w:proofErr w:type="spellStart"/>
+      <w:r>
+        <w:rPr>
+          <w:rFonts w:ascii="Consolas" w:eastAsia="宋体" w:hAnsi="Consolas" w:cs="宋体"/>
+          <w:color w:val="569CD6"/>
+          <w:kern w:val="0"/>
+          <w:szCs w:val="21"/>
+        </w:rPr>
+        <w:t>enabledelayedexpansion</w:t>
+      </w:r>
+      <w:proofErr w:type="spellEnd"/>
+    </w:p>
+    <w:p>
+      <w:pPr>
+        <w:widowControl/>
+        <w:shd w:val="clear" w:color="auto" w:fill="1E1E1E"/>
+        <w:spacing w:line="285" w:lineRule="atLeast"/>
+        <w:jc w:val="left"/>
+        <w:rPr>
+          <w:rFonts w:ascii="Consolas" w:eastAsia="宋体" w:hAnsi="Consolas" w:cs="宋体"/>
+          <w:color w:val="D4D4D4"/>
+          <w:kern w:val="0"/>
+          <w:szCs w:val="21"/>
+        </w:rPr>
+      </w:pPr>
+      <w:r>
+        <w:rPr>
+          <w:rFonts w:ascii="Consolas" w:eastAsia="宋体" w:hAnsi="Consolas" w:cs="宋体"/>
+          <w:color w:val="C586C0"/>
+          <w:kern w:val="0"/>
+          <w:szCs w:val="21"/>
+        </w:rPr>
+        <w:t>for</w:t>
+      </w:r>
+      <w:r>
+        <w:rPr>
+          <w:rFonts w:ascii="Consolas" w:eastAsia="宋体" w:hAnsi="Consolas" w:cs="宋体"/>
+          <w:color w:val="D4D4D4"/>
+          <w:kern w:val="0"/>
+          <w:szCs w:val="21"/>
+        </w:rPr>
+        <w:t xml:space="preserve"> /f </w:t>
+      </w:r>
+      <w:r>
+        <w:rPr>
+          <w:rFonts w:ascii="Consolas" w:eastAsia="宋体" w:hAnsi="Consolas" w:cs="宋体"/>
+          <w:color w:val="CE9178"/>
+          <w:kern w:val="0"/>
+          <w:szCs w:val="21"/>
+        </w:rPr>
+        <w:t>"tokens=*"</w:t>
+      </w:r>
+      <w:r>
+        <w:rPr>
+          <w:rFonts w:ascii="Consolas" w:eastAsia="宋体" w:hAnsi="Consolas" w:cs="宋体"/>
+          <w:color w:val="D4D4D4"/>
+          <w:kern w:val="0"/>
+          <w:szCs w:val="21"/>
+        </w:rPr>
+        <w:t xml:space="preserve"> </w:t>
+      </w:r>
+      <w:r>
+        <w:rPr>
+          <w:rFonts w:ascii="Consolas" w:eastAsia="宋体" w:hAnsi="Consolas" w:cs="宋体"/>
+          <w:color w:val="9CDCFE"/>
+          <w:kern w:val="0"/>
+          <w:szCs w:val="21"/>
+        </w:rPr>
+        <w:t>%%G</w:t>
+      </w:r>
+      <w:r>
+        <w:rPr>
+          <w:rFonts w:ascii="Consolas" w:eastAsia="宋体" w:hAnsi="Consolas" w:cs="宋体"/>
+          <w:color w:val="D4D4D4"/>
+          <w:kern w:val="0"/>
+          <w:szCs w:val="21"/>
+        </w:rPr>
+        <w:t xml:space="preserve"> </w:t>
+      </w:r>
+      <w:r>
+        <w:rPr>
+          <w:rFonts w:ascii="Consolas" w:eastAsia="宋体" w:hAnsi="Consolas" w:cs="宋体"/>
+          <w:color w:val="C586C0"/>
+          <w:kern w:val="0"/>
+          <w:szCs w:val="21"/>
+        </w:rPr>
+        <w:t>in</w:t>
+      </w:r>
+      <w:r>
+        <w:rPr>
+          <w:rFonts w:ascii="Consolas" w:eastAsia="宋体" w:hAnsi="Consolas" w:cs="宋体"/>
+          <w:color w:val="D4D4D4"/>
+          <w:kern w:val="0"/>
+          <w:szCs w:val="21"/>
+        </w:rPr>
+        <w:t xml:space="preserve"> ('</w:t>
+      </w:r>
+      <w:proofErr w:type="spellStart"/>
+      <w:r>
+        <w:rPr>
+          <w:rFonts w:ascii="Consolas" w:eastAsia="宋体" w:hAnsi="Consolas" w:cs="宋体"/>
+          <w:color w:val="D4D4D4"/>
+          <w:kern w:val="0"/>
+          <w:szCs w:val="21"/>
+        </w:rPr>
+        <w:t>dir</w:t>
+      </w:r>
+      <w:proofErr w:type="spellEnd"/>
+      <w:r>
+        <w:rPr>
+          <w:rFonts w:ascii="Consolas" w:eastAsia="宋体" w:hAnsi="Consolas" w:cs="宋体"/>
+          <w:color w:val="D4D4D4"/>
+          <w:kern w:val="0"/>
+          <w:szCs w:val="21"/>
+        </w:rPr>
+        <w:t xml:space="preserve"> /b /A:D') </w:t>
+      </w:r>
+    </w:p>
+    <w:p>
+      <w:pPr>
+        <w:widowControl/>
+        <w:shd w:val="clear" w:color="auto" w:fill="1E1E1E"/>
+        <w:spacing w:line="285" w:lineRule="atLeast"/>
+        <w:jc w:val="left"/>
+        <w:rPr>
+          <w:rFonts w:ascii="Consolas" w:eastAsia="宋体" w:hAnsi="Consolas" w:cs="宋体"/>
+          <w:color w:val="D4D4D4"/>
+          <w:kern w:val="0"/>
+          <w:szCs w:val="21"/>
+        </w:rPr>
+      </w:pPr>
+      <w:r>
+        <w:rPr>
+          <w:rFonts w:ascii="Consolas" w:eastAsia="宋体" w:hAnsi="Consolas" w:cs="宋体"/>
+          <w:color w:val="D4D4D4"/>
+          <w:kern w:val="0"/>
+          <w:szCs w:val="21"/>
+        </w:rPr>
+        <w:t>do (</w:t>
+      </w:r>
+    </w:p>
+    <w:p>
+      <w:pPr>
+        <w:widowControl/>
+        <w:shd w:val="clear" w:color="auto" w:fill="1E1E1E"/>
+        <w:spacing w:line="285" w:lineRule="atLeast"/>
+        <w:jc w:val="left"/>
+        <w:rPr>
+          <w:rFonts w:ascii="Consolas" w:eastAsia="宋体" w:hAnsi="Consolas" w:cs="宋体"/>
+          <w:color w:val="D4D4D4"/>
+          <w:kern w:val="0"/>
+          <w:szCs w:val="21"/>
+        </w:rPr>
+      </w:pPr>
+      <w:r>
+        <w:rPr>
+          <w:rFonts w:ascii="Consolas" w:eastAsia="宋体" w:hAnsi="Consolas" w:cs="宋体"/>
+          <w:color w:val="D4D4D4"/>
+          <w:kern w:val="0"/>
+          <w:szCs w:val="21"/>
+        </w:rPr>
+        <w:t xml:space="preserve">    </w:t>
+      </w:r>
+      <w:r>
+        <w:rPr>
+          <w:rFonts w:ascii="Consolas" w:eastAsia="宋体" w:hAnsi="Consolas" w:cs="宋体"/>
+          <w:color w:val="569CD6"/>
+          <w:kern w:val="0"/>
+          <w:szCs w:val="21"/>
+        </w:rPr>
+        <w:t>echo</w:t>
+      </w:r>
+      <w:r>
+        <w:rPr>
+          <w:rFonts w:ascii="Consolas" w:eastAsia="宋体" w:hAnsi="Consolas" w:cs="宋体"/>
+          <w:color w:val="D4D4D4"/>
+          <w:kern w:val="0"/>
+          <w:szCs w:val="21"/>
+        </w:rPr>
+        <w:t>.</w:t>
+      </w:r>
+    </w:p>
+    <w:p>
+      <w:pPr>
+        <w:widowControl/>
+        <w:shd w:val="clear" w:color="auto" w:fill="1E1E1E"/>
+        <w:spacing w:line="285" w:lineRule="atLeast"/>
+        <w:jc w:val="left"/>
+        <w:rPr>
+          <w:rFonts w:ascii="Consolas" w:eastAsia="宋体" w:hAnsi="Consolas" w:cs="宋体"/>
+          <w:color w:val="D4D4D4"/>
+          <w:kern w:val="0"/>
+          <w:szCs w:val="21"/>
+        </w:rPr>
+      </w:pPr>
+      <w:r>
+        <w:rPr>
+          <w:rFonts w:ascii="Consolas" w:eastAsia="宋体" w:hAnsi="Consolas" w:cs="宋体"/>
+          <w:color w:val="D4D4D4"/>
+          <w:kern w:val="0"/>
+          <w:szCs w:val="21"/>
+        </w:rPr>
+        <w:t xml:space="preserve">    </w:t>
+      </w:r>
+      <w:r>
+        <w:rPr>
+          <w:rFonts w:ascii="Consolas" w:eastAsia="宋体" w:hAnsi="Consolas" w:cs="宋体"/>
+          <w:color w:val="569CD6"/>
+          <w:kern w:val="0"/>
+          <w:szCs w:val="21"/>
+        </w:rPr>
+        <w:t>set</w:t>
+      </w:r>
+      <w:r>
+        <w:rPr>
+          <w:rFonts w:ascii="Consolas" w:eastAsia="宋体" w:hAnsi="Consolas" w:cs="宋体"/>
+          <w:color w:val="D4D4D4"/>
+          <w:kern w:val="0"/>
+          <w:szCs w:val="21"/>
+        </w:rPr>
+        <w:t xml:space="preserve"> </w:t>
+      </w:r>
+      <w:proofErr w:type="spellStart"/>
+      <w:r>
+        <w:rPr>
+          <w:rFonts w:ascii="Consolas" w:eastAsia="宋体" w:hAnsi="Consolas" w:cs="宋体"/>
+          <w:color w:val="9CDCFE"/>
+          <w:kern w:val="0"/>
+          <w:szCs w:val="21"/>
+        </w:rPr>
+        <w:t>do_update</w:t>
+      </w:r>
+      <w:proofErr w:type="spellEnd"/>
+      <w:r>
+        <w:rPr>
+          <w:rFonts w:ascii="Consolas" w:eastAsia="宋体" w:hAnsi="Consolas" w:cs="宋体"/>
+          <w:color w:val="D4D4D4"/>
+          <w:kern w:val="0"/>
+          <w:szCs w:val="21"/>
+        </w:rPr>
+        <w:t>=</w:t>
+      </w:r>
+      <w:r>
+        <w:rPr>
+          <w:rFonts w:ascii="Consolas" w:eastAsia="宋体" w:hAnsi="Consolas" w:cs="宋体"/>
+          <w:color w:val="B5CEA8"/>
+          <w:kern w:val="0"/>
+          <w:szCs w:val="21"/>
+        </w:rPr>
+        <w:t>1</w:t>
+      </w:r>
+    </w:p>
+    <w:p>
+      <w:pPr>
+        <w:widowControl/>
+        <w:shd w:val="clear" w:color="auto" w:fill="1E1E1E"/>
+        <w:spacing w:line="285" w:lineRule="atLeast"/>
+        <w:jc w:val="left"/>
+        <w:rPr>
+          <w:rFonts w:ascii="Consolas" w:eastAsia="宋体" w:hAnsi="Consolas" w:cs="宋体"/>
+          <w:color w:val="D4D4D4"/>
+          <w:kern w:val="0"/>
+          <w:szCs w:val="21"/>
+        </w:rPr>
+      </w:pPr>
+      <w:r>
+        <w:rPr>
+          <w:rFonts w:ascii="Consolas" w:eastAsia="宋体" w:hAnsi="Consolas" w:cs="宋体"/>
+          <w:color w:val="D4D4D4"/>
+          <w:kern w:val="0"/>
+          <w:szCs w:val="21"/>
+        </w:rPr>
+        <w:lastRenderedPageBreak/>
+        <w:t xml:space="preserve">    </w:t>
+      </w:r>
+      <w:r>
+        <w:rPr>
+          <w:rFonts w:ascii="Consolas" w:eastAsia="宋体" w:hAnsi="Consolas" w:cs="宋体"/>
+          <w:color w:val="569CD6"/>
+          <w:kern w:val="0"/>
+          <w:szCs w:val="21"/>
+        </w:rPr>
+        <w:t>REM</w:t>
+      </w:r>
+      <w:r>
+        <w:rPr>
+          <w:rFonts w:ascii="Consolas" w:eastAsia="宋体" w:hAnsi="Consolas" w:cs="宋体"/>
+          <w:color w:val="6A9955"/>
+          <w:kern w:val="0"/>
+          <w:szCs w:val="21"/>
+        </w:rPr>
+        <w:t xml:space="preserve"> Add your excluded repository </w:t>
+      </w:r>
+      <w:proofErr w:type="gramStart"/>
+      <w:r>
+        <w:rPr>
+          <w:rFonts w:ascii="Consolas" w:eastAsia="宋体" w:hAnsi="Consolas" w:cs="宋体"/>
+          <w:color w:val="6A9955"/>
+          <w:kern w:val="0"/>
+          <w:szCs w:val="21"/>
+        </w:rPr>
+        <w:t>here</w:t>
+      </w:r>
+      <w:proofErr w:type="gramEnd"/>
+    </w:p>
+    <w:p>
+      <w:pPr>
+        <w:widowControl/>
+        <w:shd w:val="clear" w:color="auto" w:fill="1E1E1E"/>
+        <w:spacing w:line="285" w:lineRule="atLeast"/>
+        <w:jc w:val="left"/>
+        <w:rPr>
+          <w:rFonts w:ascii="Consolas" w:eastAsia="宋体" w:hAnsi="Consolas" w:cs="宋体"/>
+          <w:color w:val="D4D4D4"/>
+          <w:kern w:val="0"/>
+          <w:szCs w:val="21"/>
+        </w:rPr>
+      </w:pPr>
+      <w:r>
+        <w:rPr>
+          <w:rFonts w:ascii="Consolas" w:eastAsia="宋体" w:hAnsi="Consolas" w:cs="宋体"/>
+          <w:color w:val="D4D4D4"/>
+          <w:kern w:val="0"/>
+          <w:szCs w:val="21"/>
+        </w:rPr>
+        <w:t xml:space="preserve">    </w:t>
+      </w:r>
+      <w:r>
+        <w:rPr>
+          <w:rFonts w:ascii="Consolas" w:eastAsia="宋体" w:hAnsi="Consolas" w:cs="宋体"/>
+          <w:color w:val="C586C0"/>
+          <w:kern w:val="0"/>
+          <w:szCs w:val="21"/>
+        </w:rPr>
+        <w:t>if</w:t>
+      </w:r>
+      <w:r>
+        <w:rPr>
+          <w:rFonts w:ascii="Consolas" w:eastAsia="宋体" w:hAnsi="Consolas" w:cs="宋体"/>
+          <w:color w:val="D4D4D4"/>
+          <w:kern w:val="0"/>
+          <w:szCs w:val="21"/>
+        </w:rPr>
+        <w:t xml:space="preserve"> </w:t>
+      </w:r>
+      <w:r>
+        <w:rPr>
+          <w:rFonts w:ascii="Consolas" w:eastAsia="宋体" w:hAnsi="Consolas" w:cs="宋体"/>
+          <w:color w:val="CE9178"/>
+          <w:kern w:val="0"/>
+          <w:szCs w:val="21"/>
+        </w:rPr>
+        <w:t>"</w:t>
+      </w:r>
+      <w:r>
+        <w:rPr>
+          <w:rFonts w:ascii="Consolas" w:eastAsia="宋体" w:hAnsi="Consolas" w:cs="宋体"/>
+          <w:color w:val="9CDCFE"/>
+          <w:kern w:val="0"/>
+          <w:szCs w:val="21"/>
+        </w:rPr>
+        <w:t>%%G</w:t>
+      </w:r>
+      <w:r>
+        <w:rPr>
+          <w:rFonts w:ascii="Consolas" w:eastAsia="宋体" w:hAnsi="Consolas" w:cs="宋体"/>
+          <w:color w:val="CE9178"/>
+          <w:kern w:val="0"/>
+          <w:szCs w:val="21"/>
+        </w:rPr>
+        <w:t>"</w:t>
+      </w:r>
+      <w:r>
+        <w:rPr>
+          <w:rFonts w:ascii="Consolas" w:eastAsia="宋体" w:hAnsi="Consolas" w:cs="宋体"/>
+          <w:color w:val="D4D4D4"/>
+          <w:kern w:val="0"/>
+          <w:szCs w:val="21"/>
+        </w:rPr>
+        <w:t xml:space="preserve"> == </w:t>
+      </w:r>
+      <w:r>
+        <w:rPr>
+          <w:rFonts w:ascii="Consolas" w:eastAsia="宋体" w:hAnsi="Consolas" w:cs="宋体"/>
+          <w:color w:val="CE9178"/>
+          <w:kern w:val="0"/>
+          <w:szCs w:val="21"/>
+        </w:rPr>
+        <w:t>"</w:t>
+      </w:r>
+      <w:proofErr w:type="spellStart"/>
+      <w:r>
+        <w:rPr>
+          <w:rFonts w:ascii="Consolas" w:eastAsia="宋体" w:hAnsi="Consolas" w:cs="宋体"/>
+          <w:color w:val="CE9178"/>
+          <w:kern w:val="0"/>
+          <w:szCs w:val="21"/>
+        </w:rPr>
+        <w:t>wolfssh</w:t>
+      </w:r>
+      <w:proofErr w:type="spellEnd"/>
+      <w:r>
+        <w:rPr>
+          <w:rFonts w:ascii="Consolas" w:eastAsia="宋体" w:hAnsi="Consolas" w:cs="宋体"/>
+          <w:color w:val="CE9178"/>
+          <w:kern w:val="0"/>
+          <w:szCs w:val="21"/>
+        </w:rPr>
+        <w:t>"</w:t>
+      </w:r>
+      <w:r>
+        <w:rPr>
+          <w:rFonts w:ascii="Consolas" w:eastAsia="宋体" w:hAnsi="Consolas" w:cs="宋体"/>
+          <w:color w:val="D4D4D4"/>
+          <w:kern w:val="0"/>
+          <w:szCs w:val="21"/>
+        </w:rPr>
+        <w:t xml:space="preserve"> (</w:t>
+      </w:r>
+    </w:p>
+    <w:p>
+      <w:pPr>
+        <w:widowControl/>
+        <w:shd w:val="clear" w:color="auto" w:fill="1E1E1E"/>
+        <w:spacing w:line="285" w:lineRule="atLeast"/>
+        <w:jc w:val="left"/>
+        <w:rPr>
+          <w:rFonts w:ascii="Consolas" w:eastAsia="宋体" w:hAnsi="Consolas" w:cs="宋体"/>
+          <w:color w:val="D4D4D4"/>
+          <w:kern w:val="0"/>
+          <w:szCs w:val="21"/>
+        </w:rPr>
+      </w:pPr>
+      <w:r>
+        <w:rPr>
+          <w:rFonts w:ascii="Consolas" w:eastAsia="宋体" w:hAnsi="Consolas" w:cs="宋体"/>
+          <w:color w:val="D4D4D4"/>
+          <w:kern w:val="0"/>
+          <w:szCs w:val="21"/>
+        </w:rPr>
+        <w:t xml:space="preserve">        </w:t>
+      </w:r>
+      <w:r>
+        <w:rPr>
+          <w:rFonts w:ascii="Consolas" w:eastAsia="宋体" w:hAnsi="Consolas" w:cs="宋体"/>
+          <w:color w:val="569CD6"/>
+          <w:kern w:val="0"/>
+          <w:szCs w:val="21"/>
+        </w:rPr>
+        <w:t>echo</w:t>
+      </w:r>
+      <w:r>
+        <w:rPr>
+          <w:rFonts w:ascii="Consolas" w:eastAsia="宋体" w:hAnsi="Consolas" w:cs="宋体"/>
+          <w:color w:val="D4D4D4"/>
+          <w:kern w:val="0"/>
+          <w:szCs w:val="21"/>
+        </w:rPr>
+        <w:t xml:space="preserve"> Skipping [</w:t>
+      </w:r>
+      <w:r>
+        <w:rPr>
+          <w:rFonts w:ascii="Consolas" w:eastAsia="宋体" w:hAnsi="Consolas" w:cs="宋体"/>
+          <w:color w:val="9CDCFE"/>
+          <w:kern w:val="0"/>
+          <w:szCs w:val="21"/>
+        </w:rPr>
+        <w:t>%%G</w:t>
+      </w:r>
+      <w:r>
+        <w:rPr>
+          <w:rFonts w:ascii="Consolas" w:eastAsia="宋体" w:hAnsi="Consolas" w:cs="宋体"/>
+          <w:color w:val="D4D4D4"/>
+          <w:kern w:val="0"/>
+          <w:szCs w:val="21"/>
+        </w:rPr>
+        <w:t>]</w:t>
+      </w:r>
+    </w:p>
+    <w:p>
+      <w:pPr>
+        <w:widowControl/>
+        <w:shd w:val="clear" w:color="auto" w:fill="1E1E1E"/>
+        <w:spacing w:line="285" w:lineRule="atLeast"/>
+        <w:jc w:val="left"/>
+        <w:rPr>
+          <w:rFonts w:ascii="Consolas" w:eastAsia="宋体" w:hAnsi="Consolas" w:cs="宋体"/>
+          <w:color w:val="D4D4D4"/>
+          <w:kern w:val="0"/>
+          <w:szCs w:val="21"/>
+        </w:rPr>
+      </w:pPr>
+      <w:r>
+        <w:rPr>
+          <w:rFonts w:ascii="Consolas" w:eastAsia="宋体" w:hAnsi="Consolas" w:cs="宋体"/>
+          <w:color w:val="D4D4D4"/>
+          <w:kern w:val="0"/>
+          <w:szCs w:val="21"/>
+        </w:rPr>
+        <w:t xml:space="preserve">        </w:t>
+      </w:r>
+      <w:r>
+        <w:rPr>
+          <w:rFonts w:ascii="Consolas" w:eastAsia="宋体" w:hAnsi="Consolas" w:cs="宋体"/>
+          <w:color w:val="569CD6"/>
+          <w:kern w:val="0"/>
+          <w:szCs w:val="21"/>
+        </w:rPr>
+        <w:t>set</w:t>
+      </w:r>
+      <w:r>
+        <w:rPr>
+          <w:rFonts w:ascii="Consolas" w:eastAsia="宋体" w:hAnsi="Consolas" w:cs="宋体"/>
+          <w:color w:val="D4D4D4"/>
+          <w:kern w:val="0"/>
+          <w:szCs w:val="21"/>
+        </w:rPr>
+        <w:t xml:space="preserve"> </w:t>
+      </w:r>
+      <w:proofErr w:type="spellStart"/>
+      <w:r>
+        <w:rPr>
+          <w:rFonts w:ascii="Consolas" w:eastAsia="宋体" w:hAnsi="Consolas" w:cs="宋体"/>
+          <w:color w:val="9CDCFE"/>
+          <w:kern w:val="0"/>
+          <w:szCs w:val="21"/>
+        </w:rPr>
+        <w:t>do_update</w:t>
+      </w:r>
+      <w:proofErr w:type="spellEnd"/>
+      <w:r>
+        <w:rPr>
+          <w:rFonts w:ascii="Consolas" w:eastAsia="宋体" w:hAnsi="Consolas" w:cs="宋体"/>
+          <w:color w:val="D4D4D4"/>
+          <w:kern w:val="0"/>
+          <w:szCs w:val="21"/>
+        </w:rPr>
+        <w:t>=</w:t>
+      </w:r>
+      <w:r>
+        <w:rPr>
+          <w:rFonts w:ascii="Consolas" w:eastAsia="宋体" w:hAnsi="Consolas" w:cs="宋体"/>
+          <w:color w:val="B5CEA8"/>
+          <w:kern w:val="0"/>
+          <w:szCs w:val="21"/>
+        </w:rPr>
+        <w:t>0</w:t>
+      </w:r>
+    </w:p>
+    <w:p>
+      <w:pPr>
+        <w:widowControl/>
+        <w:shd w:val="clear" w:color="auto" w:fill="1E1E1E"/>
+        <w:spacing w:line="285" w:lineRule="atLeast"/>
+        <w:jc w:val="left"/>
+        <w:rPr>
+          <w:rFonts w:ascii="Consolas" w:eastAsia="宋体" w:hAnsi="Consolas" w:cs="宋体"/>
+          <w:color w:val="D4D4D4"/>
+          <w:kern w:val="0"/>
+          <w:szCs w:val="21"/>
+        </w:rPr>
+      </w:pPr>
+      <w:r>
+        <w:rPr>
+          <w:rFonts w:ascii="Consolas" w:eastAsia="宋体" w:hAnsi="Consolas" w:cs="宋体"/>
+          <w:color w:val="D4D4D4"/>
+          <w:kern w:val="0"/>
+          <w:szCs w:val="21"/>
+        </w:rPr>
+        <w:t>    )</w:t>
+      </w:r>
+    </w:p>
+    <w:p>
+      <w:pPr>
+        <w:widowControl/>
+        <w:shd w:val="clear" w:color="auto" w:fill="1E1E1E"/>
+        <w:spacing w:line="285" w:lineRule="atLeast"/>
+        <w:jc w:val="left"/>
+        <w:rPr>
+          <w:rFonts w:ascii="Consolas" w:eastAsia="宋体" w:hAnsi="Consolas" w:cs="宋体"/>
+          <w:color w:val="D4D4D4"/>
+          <w:kern w:val="0"/>
+          <w:szCs w:val="21"/>
+        </w:rPr>
+      </w:pPr>
+      <w:r>
+        <w:rPr>
+          <w:rFonts w:ascii="Consolas" w:eastAsia="宋体" w:hAnsi="Consolas" w:cs="宋体"/>
+          <w:color w:val="D4D4D4"/>
+          <w:kern w:val="0"/>
+          <w:szCs w:val="21"/>
+        </w:rPr>
+        <w:t xml:space="preserve">    </w:t>
+      </w:r>
+      <w:r>
+        <w:rPr>
+          <w:rFonts w:ascii="Consolas" w:eastAsia="宋体" w:hAnsi="Consolas" w:cs="宋体"/>
+          <w:color w:val="C586C0"/>
+          <w:kern w:val="0"/>
+          <w:szCs w:val="21"/>
+        </w:rPr>
+        <w:t>if</w:t>
+      </w:r>
+      <w:r>
+        <w:rPr>
+          <w:rFonts w:ascii="Consolas" w:eastAsia="宋体" w:hAnsi="Consolas" w:cs="宋体"/>
+          <w:color w:val="D4D4D4"/>
+          <w:kern w:val="0"/>
+          <w:szCs w:val="21"/>
+        </w:rPr>
+        <w:t xml:space="preserve"> </w:t>
+      </w:r>
+      <w:r>
+        <w:rPr>
+          <w:rFonts w:ascii="Consolas" w:eastAsia="宋体" w:hAnsi="Consolas" w:cs="宋体"/>
+          <w:color w:val="CE9178"/>
+          <w:kern w:val="0"/>
+          <w:szCs w:val="21"/>
+        </w:rPr>
+        <w:t>"</w:t>
+      </w:r>
+      <w:r>
+        <w:rPr>
+          <w:rFonts w:ascii="Consolas" w:eastAsia="宋体" w:hAnsi="Consolas" w:cs="宋体"/>
+          <w:color w:val="9CDCFE"/>
+          <w:kern w:val="0"/>
+          <w:szCs w:val="21"/>
+        </w:rPr>
+        <w:t>%%G</w:t>
+      </w:r>
+      <w:r>
+        <w:rPr>
+          <w:rFonts w:ascii="Consolas" w:eastAsia="宋体" w:hAnsi="Consolas" w:cs="宋体"/>
+          <w:color w:val="CE9178"/>
+          <w:kern w:val="0"/>
+          <w:szCs w:val="21"/>
+        </w:rPr>
+        <w:t>"</w:t>
+      </w:r>
+      <w:r>
+        <w:rPr>
+          <w:rFonts w:ascii="Consolas" w:eastAsia="宋体" w:hAnsi="Consolas" w:cs="宋体"/>
+          <w:color w:val="D4D4D4"/>
+          <w:kern w:val="0"/>
+          <w:szCs w:val="21"/>
+        </w:rPr>
+        <w:t xml:space="preserve"> == </w:t>
+      </w:r>
+      <w:r>
+        <w:rPr>
+          <w:rFonts w:ascii="Consolas" w:eastAsia="宋体" w:hAnsi="Consolas" w:cs="宋体"/>
+          <w:color w:val="CE9178"/>
+          <w:kern w:val="0"/>
+          <w:szCs w:val="21"/>
+        </w:rPr>
+        <w:t>"</w:t>
+      </w:r>
+      <w:proofErr w:type="spellStart"/>
+      <w:r>
+        <w:rPr>
+          <w:rFonts w:ascii="Consolas" w:eastAsia="宋体" w:hAnsi="Consolas" w:cs="宋体"/>
+          <w:color w:val="CE9178"/>
+          <w:kern w:val="0"/>
+          <w:szCs w:val="21"/>
+        </w:rPr>
+        <w:t>wolfMQTT</w:t>
+      </w:r>
+      <w:proofErr w:type="spellEnd"/>
+      <w:r>
+        <w:rPr>
+          <w:rFonts w:ascii="Consolas" w:eastAsia="宋体" w:hAnsi="Consolas" w:cs="宋体"/>
+          <w:color w:val="CE9178"/>
+          <w:kern w:val="0"/>
+          <w:szCs w:val="21"/>
+        </w:rPr>
+        <w:t>"</w:t>
+      </w:r>
+      <w:r>
+        <w:rPr>
+          <w:rFonts w:ascii="Consolas" w:eastAsia="宋体" w:hAnsi="Consolas" w:cs="宋体"/>
+          <w:color w:val="D4D4D4"/>
+          <w:kern w:val="0"/>
+          <w:szCs w:val="21"/>
+        </w:rPr>
+        <w:t xml:space="preserve"> (</w:t>
+      </w:r>
+    </w:p>
+    <w:p>
+      <w:pPr>
+        <w:widowControl/>
+        <w:shd w:val="clear" w:color="auto" w:fill="1E1E1E"/>
+        <w:spacing w:line="285" w:lineRule="atLeast"/>
+        <w:jc w:val="left"/>
+        <w:rPr>
+          <w:rFonts w:ascii="Consolas" w:eastAsia="宋体" w:hAnsi="Consolas" w:cs="宋体"/>
+          <w:color w:val="D4D4D4"/>
+          <w:kern w:val="0"/>
+          <w:szCs w:val="21"/>
+        </w:rPr>
+      </w:pPr>
+      <w:r>
+        <w:rPr>
+          <w:rFonts w:ascii="Consolas" w:eastAsia="宋体" w:hAnsi="Consolas" w:cs="宋体"/>
+          <w:color w:val="D4D4D4"/>
+          <w:kern w:val="0"/>
+          <w:szCs w:val="21"/>
+        </w:rPr>
+        <w:t xml:space="preserve">        </w:t>
+      </w:r>
+      <w:r>
+        <w:rPr>
+          <w:rFonts w:ascii="Consolas" w:eastAsia="宋体" w:hAnsi="Consolas" w:cs="宋体"/>
+          <w:color w:val="569CD6"/>
+          <w:kern w:val="0"/>
+          <w:szCs w:val="21"/>
+        </w:rPr>
+        <w:t>echo</w:t>
+      </w:r>
+      <w:r>
+        <w:rPr>
+          <w:rFonts w:ascii="Consolas" w:eastAsia="宋体" w:hAnsi="Consolas" w:cs="宋体"/>
+          <w:color w:val="D4D4D4"/>
+          <w:kern w:val="0"/>
+          <w:szCs w:val="21"/>
+        </w:rPr>
+        <w:t xml:space="preserve"> Skipping [</w:t>
+      </w:r>
+      <w:r>
+        <w:rPr>
+          <w:rFonts w:ascii="Consolas" w:eastAsia="宋体" w:hAnsi="Consolas" w:cs="宋体"/>
+          <w:color w:val="9CDCFE"/>
+          <w:kern w:val="0"/>
+          <w:szCs w:val="21"/>
+        </w:rPr>
+        <w:t>%%G</w:t>
+      </w:r>
+      <w:r>
+        <w:rPr>
+          <w:rFonts w:ascii="Consolas" w:eastAsia="宋体" w:hAnsi="Consolas" w:cs="宋体"/>
+          <w:color w:val="D4D4D4"/>
+          <w:kern w:val="0"/>
+          <w:szCs w:val="21"/>
+        </w:rPr>
+        <w:t>]</w:t>
+      </w:r>
+    </w:p>
+    <w:p>
+      <w:pPr>
+        <w:widowControl/>
+        <w:shd w:val="clear" w:color="auto" w:fill="1E1E1E"/>
+        <w:spacing w:line="285" w:lineRule="atLeast"/>
+        <w:jc w:val="left"/>
+        <w:rPr>
+          <w:rFonts w:ascii="Consolas" w:eastAsia="宋体" w:hAnsi="Consolas" w:cs="宋体"/>
+          <w:color w:val="D4D4D4"/>
+          <w:kern w:val="0"/>
+          <w:szCs w:val="21"/>
+        </w:rPr>
+      </w:pPr>
+      <w:r>
+        <w:rPr>
+          <w:rFonts w:ascii="Consolas" w:eastAsia="宋体" w:hAnsi="Consolas" w:cs="宋体"/>
+          <w:color w:val="D4D4D4"/>
+          <w:kern w:val="0"/>
+          <w:szCs w:val="21"/>
+        </w:rPr>
+        <w:t xml:space="preserve">        </w:t>
+      </w:r>
+      <w:r>
+        <w:rPr>
+          <w:rFonts w:ascii="Consolas" w:eastAsia="宋体" w:hAnsi="Consolas" w:cs="宋体"/>
+          <w:color w:val="569CD6"/>
+          <w:kern w:val="0"/>
+          <w:szCs w:val="21"/>
+        </w:rPr>
+        <w:t>set</w:t>
+      </w:r>
+      <w:r>
+        <w:rPr>
+          <w:rFonts w:ascii="Consolas" w:eastAsia="宋体" w:hAnsi="Consolas" w:cs="宋体"/>
+          <w:color w:val="D4D4D4"/>
+          <w:kern w:val="0"/>
+          <w:szCs w:val="21"/>
+        </w:rPr>
+        <w:t xml:space="preserve"> </w:t>
+      </w:r>
+      <w:proofErr w:type="spellStart"/>
+      <w:r>
+        <w:rPr>
+          <w:rFonts w:ascii="Consolas" w:eastAsia="宋体" w:hAnsi="Consolas" w:cs="宋体"/>
+          <w:color w:val="9CDCFE"/>
+          <w:kern w:val="0"/>
+          <w:szCs w:val="21"/>
+        </w:rPr>
+        <w:t>do_update</w:t>
+      </w:r>
+      <w:proofErr w:type="spellEnd"/>
+      <w:r>
+        <w:rPr>
+          <w:rFonts w:ascii="Consolas" w:eastAsia="宋体" w:hAnsi="Consolas" w:cs="宋体"/>
+          <w:color w:val="D4D4D4"/>
+          <w:kern w:val="0"/>
+          <w:szCs w:val="21"/>
+        </w:rPr>
+        <w:t>=</w:t>
+      </w:r>
+      <w:r>
+        <w:rPr>
+          <w:rFonts w:ascii="Consolas" w:eastAsia="宋体" w:hAnsi="Consolas" w:cs="宋体"/>
+          <w:color w:val="B5CEA8"/>
+          <w:kern w:val="0"/>
+          <w:szCs w:val="21"/>
+        </w:rPr>
+        <w:t>0</w:t>
+      </w:r>
+    </w:p>
+    <w:p>
+      <w:pPr>
+        <w:widowControl/>
+        <w:shd w:val="clear" w:color="auto" w:fill="1E1E1E"/>
+        <w:spacing w:line="285" w:lineRule="atLeast"/>
+        <w:jc w:val="left"/>
+        <w:rPr>
+          <w:rFonts w:ascii="Consolas" w:eastAsia="宋体" w:hAnsi="Consolas" w:cs="宋体"/>
+          <w:color w:val="D4D4D4"/>
+          <w:kern w:val="0"/>
+          <w:szCs w:val="21"/>
+        </w:rPr>
+      </w:pPr>
+      <w:r>
+        <w:rPr>
+          <w:rFonts w:ascii="Consolas" w:eastAsia="宋体" w:hAnsi="Consolas" w:cs="宋体"/>
+          <w:color w:val="D4D4D4"/>
+          <w:kern w:val="0"/>
+          <w:szCs w:val="21"/>
+        </w:rPr>
+        <w:t>    )</w:t>
+      </w:r>
+    </w:p>
+    <w:p>
+      <w:pPr>
+        <w:widowControl/>
+        <w:shd w:val="clear" w:color="auto" w:fill="1E1E1E"/>
+        <w:spacing w:line="285" w:lineRule="atLeast"/>
+        <w:jc w:val="left"/>
+        <w:rPr>
+          <w:rFonts w:ascii="Consolas" w:eastAsia="宋体" w:hAnsi="Consolas" w:cs="宋体"/>
+          <w:color w:val="D4D4D4"/>
+          <w:kern w:val="0"/>
+          <w:szCs w:val="21"/>
+        </w:rPr>
+      </w:pPr>
+      <w:r>
+        <w:rPr>
+          <w:rFonts w:ascii="Consolas" w:eastAsia="宋体" w:hAnsi="Consolas" w:cs="宋体"/>
+          <w:color w:val="D4D4D4"/>
+          <w:kern w:val="0"/>
+          <w:szCs w:val="21"/>
+        </w:rPr>
+        <w:t xml:space="preserve">    </w:t>
+      </w:r>
+      <w:proofErr w:type="gramStart"/>
+      <w:r>
+        <w:rPr>
+          <w:rFonts w:ascii="Consolas" w:eastAsia="宋体" w:hAnsi="Consolas" w:cs="宋体"/>
+          <w:color w:val="C586C0"/>
+          <w:kern w:val="0"/>
+          <w:szCs w:val="21"/>
+        </w:rPr>
+        <w:t>if</w:t>
+      </w:r>
+      <w:r>
+        <w:rPr>
+          <w:rFonts w:ascii="Consolas" w:eastAsia="宋体" w:hAnsi="Consolas" w:cs="宋体"/>
+          <w:color w:val="D4D4D4"/>
+          <w:kern w:val="0"/>
+          <w:szCs w:val="21"/>
+        </w:rPr>
+        <w:t xml:space="preserve"> </w:t>
+      </w:r>
+      <w:r>
+        <w:rPr>
+          <w:rFonts w:ascii="Consolas" w:eastAsia="宋体" w:hAnsi="Consolas" w:cs="宋体"/>
+          <w:color w:val="9CDCFE"/>
+          <w:kern w:val="0"/>
+          <w:szCs w:val="21"/>
+        </w:rPr>
+        <w:t>!</w:t>
+      </w:r>
+      <w:proofErr w:type="spellStart"/>
+      <w:r>
+        <w:rPr>
+          <w:rFonts w:ascii="Consolas" w:eastAsia="宋体" w:hAnsi="Consolas" w:cs="宋体"/>
+          <w:color w:val="9CDCFE"/>
+          <w:kern w:val="0"/>
+          <w:szCs w:val="21"/>
+        </w:rPr>
+        <w:t>do</w:t>
+      </w:r>
+      <w:proofErr w:type="gramEnd"/>
+      <w:r>
+        <w:rPr>
+          <w:rFonts w:ascii="Consolas" w:eastAsia="宋体" w:hAnsi="Consolas" w:cs="宋体"/>
+          <w:color w:val="9CDCFE"/>
+          <w:kern w:val="0"/>
+          <w:szCs w:val="21"/>
+        </w:rPr>
+        <w:t>_update</w:t>
+      </w:r>
+      <w:proofErr w:type="spellEnd"/>
+      <w:r>
+        <w:rPr>
+          <w:rFonts w:ascii="Consolas" w:eastAsia="宋体" w:hAnsi="Consolas" w:cs="宋体"/>
+          <w:color w:val="9CDCFE"/>
+          <w:kern w:val="0"/>
+          <w:szCs w:val="21"/>
+        </w:rPr>
+        <w:t>!</w:t>
+      </w:r>
+      <w:r>
+        <w:rPr>
+          <w:rFonts w:ascii="Consolas" w:eastAsia="宋体" w:hAnsi="Consolas" w:cs="宋体"/>
+          <w:color w:val="D4D4D4"/>
+          <w:kern w:val="0"/>
+          <w:szCs w:val="21"/>
+        </w:rPr>
+        <w:t xml:space="preserve"> == </w:t>
+      </w:r>
+      <w:r>
+        <w:rPr>
+          <w:rFonts w:ascii="Consolas" w:eastAsia="宋体" w:hAnsi="Consolas" w:cs="宋体"/>
+          <w:color w:val="B5CEA8"/>
+          <w:kern w:val="0"/>
+          <w:szCs w:val="21"/>
+        </w:rPr>
+        <w:t>1</w:t>
+      </w:r>
+      <w:r>
+        <w:rPr>
+          <w:rFonts w:ascii="Consolas" w:eastAsia="宋体" w:hAnsi="Consolas" w:cs="宋体"/>
+          <w:color w:val="D4D4D4"/>
+          <w:kern w:val="0"/>
+          <w:szCs w:val="21"/>
+        </w:rPr>
+        <w:t xml:space="preserve"> (</w:t>
+      </w:r>
+    </w:p>
+    <w:p>
+      <w:pPr>
+        <w:widowControl/>
+        <w:shd w:val="clear" w:color="auto" w:fill="1E1E1E"/>
+        <w:spacing w:line="285" w:lineRule="atLeast"/>
+        <w:jc w:val="left"/>
+        <w:rPr>
+          <w:rFonts w:ascii="Consolas" w:eastAsia="宋体" w:hAnsi="Consolas" w:cs="宋体"/>
+          <w:color w:val="D4D4D4"/>
+          <w:kern w:val="0"/>
+          <w:szCs w:val="21"/>
+        </w:rPr>
+      </w:pPr>
+      <w:r>
+        <w:rPr>
+          <w:rFonts w:ascii="Consolas" w:eastAsia="宋体" w:hAnsi="Consolas" w:cs="宋体"/>
+          <w:color w:val="D4D4D4"/>
+          <w:kern w:val="0"/>
+          <w:szCs w:val="21"/>
+        </w:rPr>
+        <w:t xml:space="preserve">        </w:t>
+      </w:r>
+      <w:r>
+        <w:rPr>
+          <w:rFonts w:ascii="Consolas" w:eastAsia="宋体" w:hAnsi="Consolas" w:cs="宋体"/>
+          <w:color w:val="569CD6"/>
+          <w:kern w:val="0"/>
+          <w:szCs w:val="21"/>
+        </w:rPr>
+        <w:t>echo</w:t>
+      </w:r>
+      <w:r>
+        <w:rPr>
+          <w:rFonts w:ascii="Consolas" w:eastAsia="宋体" w:hAnsi="Consolas" w:cs="宋体"/>
+          <w:color w:val="D4D4D4"/>
+          <w:kern w:val="0"/>
+          <w:szCs w:val="21"/>
+        </w:rPr>
+        <w:t xml:space="preserve"> Updating [</w:t>
+      </w:r>
+      <w:r>
+        <w:rPr>
+          <w:rFonts w:ascii="Consolas" w:eastAsia="宋体" w:hAnsi="Consolas" w:cs="宋体"/>
+          <w:color w:val="9CDCFE"/>
+          <w:kern w:val="0"/>
+          <w:szCs w:val="21"/>
+        </w:rPr>
+        <w:t>%%G</w:t>
+      </w:r>
+      <w:r>
+        <w:rPr>
+          <w:rFonts w:ascii="Consolas" w:eastAsia="宋体" w:hAnsi="Consolas" w:cs="宋体"/>
+          <w:color w:val="D4D4D4"/>
+          <w:kern w:val="0"/>
+          <w:szCs w:val="21"/>
+        </w:rPr>
+        <w:t>]</w:t>
+      </w:r>
+    </w:p>
+    <w:p>
+      <w:pPr>
+        <w:widowControl/>
+        <w:shd w:val="clear" w:color="auto" w:fill="1E1E1E"/>
+        <w:spacing w:line="285" w:lineRule="atLeast"/>
+        <w:jc w:val="left"/>
+        <w:rPr>
+          <w:rFonts w:ascii="Consolas" w:eastAsia="宋体" w:hAnsi="Consolas" w:cs="宋体"/>
+          <w:color w:val="D4D4D4"/>
+          <w:kern w:val="0"/>
+          <w:szCs w:val="21"/>
+        </w:rPr>
+      </w:pPr>
+      <w:r>
+        <w:rPr>
+          <w:rFonts w:ascii="Consolas" w:eastAsia="宋体" w:hAnsi="Consolas" w:cs="宋体"/>
+          <w:color w:val="D4D4D4"/>
+          <w:kern w:val="0"/>
+          <w:szCs w:val="21"/>
+        </w:rPr>
+        <w:t xml:space="preserve">        </w:t>
+      </w:r>
+      <w:r>
+        <w:rPr>
+          <w:rFonts w:ascii="Consolas" w:eastAsia="宋体" w:hAnsi="Consolas" w:cs="宋体"/>
+          <w:color w:val="569CD6"/>
+          <w:kern w:val="0"/>
+          <w:szCs w:val="21"/>
+        </w:rPr>
+        <w:t>cd</w:t>
+      </w:r>
+      <w:r>
+        <w:rPr>
+          <w:rFonts w:ascii="Consolas" w:eastAsia="宋体" w:hAnsi="Consolas" w:cs="宋体"/>
+          <w:color w:val="D4D4D4"/>
+          <w:kern w:val="0"/>
+          <w:szCs w:val="21"/>
+        </w:rPr>
+        <w:t xml:space="preserve"> </w:t>
+      </w:r>
+      <w:r>
+        <w:rPr>
+          <w:rFonts w:ascii="Consolas" w:eastAsia="宋体" w:hAnsi="Consolas" w:cs="宋体"/>
+          <w:color w:val="9CDCFE"/>
+          <w:kern w:val="0"/>
+          <w:szCs w:val="21"/>
+        </w:rPr>
+        <w:t>%%G</w:t>
+      </w:r>
+    </w:p>
+    <w:p>
+      <w:pPr>
+        <w:widowControl/>
+        <w:shd w:val="clear" w:color="auto" w:fill="1E1E1E"/>
+        <w:spacing w:line="285" w:lineRule="atLeast"/>
+        <w:jc w:val="left"/>
+        <w:rPr>
+          <w:rFonts w:ascii="Consolas" w:eastAsia="宋体" w:hAnsi="Consolas" w:cs="宋体"/>
+          <w:color w:val="D4D4D4"/>
+          <w:kern w:val="0"/>
+          <w:szCs w:val="21"/>
+        </w:rPr>
+      </w:pPr>
+      <w:r>
+        <w:rPr>
+          <w:rFonts w:ascii="Consolas" w:eastAsia="宋体" w:hAnsi="Consolas" w:cs="宋体"/>
+          <w:color w:val="D4D4D4"/>
+          <w:kern w:val="0"/>
+          <w:szCs w:val="21"/>
+        </w:rPr>
+        <w:t>        git fetch</w:t>
+      </w:r>
+    </w:p>
+    <w:p>
+      <w:pPr>
+        <w:widowControl/>
+        <w:shd w:val="clear" w:color="auto" w:fill="1E1E1E"/>
+        <w:spacing w:line="285" w:lineRule="atLeast"/>
+        <w:jc w:val="left"/>
+        <w:rPr>
+          <w:rFonts w:ascii="Consolas" w:eastAsia="宋体" w:hAnsi="Consolas" w:cs="宋体"/>
+          <w:color w:val="D4D4D4"/>
+          <w:kern w:val="0"/>
+          <w:szCs w:val="21"/>
+        </w:rPr>
+      </w:pPr>
+      <w:r>
+        <w:rPr>
+          <w:rFonts w:ascii="Consolas" w:eastAsia="宋体" w:hAnsi="Consolas" w:cs="宋体"/>
+          <w:color w:val="D4D4D4"/>
+          <w:kern w:val="0"/>
+          <w:szCs w:val="21"/>
+        </w:rPr>
+        <w:t xml:space="preserve">        git </w:t>
+      </w:r>
+      <w:proofErr w:type="gramStart"/>
+      <w:r>
+        <w:rPr>
+          <w:rFonts w:ascii="Consolas" w:eastAsia="宋体" w:hAnsi="Consolas" w:cs="宋体"/>
+          <w:color w:val="D4D4D4"/>
+          <w:kern w:val="0"/>
+          <w:szCs w:val="21"/>
+        </w:rPr>
+        <w:t>checkout .</w:t>
+      </w:r>
+      <w:proofErr w:type="gramEnd"/>
+    </w:p>
+    <w:p>
+      <w:pPr>
+        <w:widowControl/>
+        <w:shd w:val="clear" w:color="auto" w:fill="1E1E1E"/>
+        <w:spacing w:line="285" w:lineRule="atLeast"/>
+        <w:jc w:val="left"/>
+        <w:rPr>
+          <w:rFonts w:ascii="Consolas" w:eastAsia="宋体" w:hAnsi="Consolas" w:cs="宋体"/>
+          <w:color w:val="D4D4D4"/>
+          <w:kern w:val="0"/>
+          <w:szCs w:val="21"/>
+        </w:rPr>
+      </w:pPr>
+      <w:r>
+        <w:rPr>
+          <w:rFonts w:ascii="Consolas" w:eastAsia="宋体" w:hAnsi="Consolas" w:cs="宋体"/>
+          <w:color w:val="D4D4D4"/>
+          <w:kern w:val="0"/>
+          <w:szCs w:val="21"/>
+        </w:rPr>
+        <w:t>        git checkout master</w:t>
+      </w:r>
+    </w:p>
+    <w:p>
+      <w:pPr>
+        <w:widowControl/>
+        <w:shd w:val="clear" w:color="auto" w:fill="1E1E1E"/>
+        <w:spacing w:line="285" w:lineRule="atLeast"/>
+        <w:jc w:val="left"/>
+        <w:rPr>
+          <w:rFonts w:ascii="Consolas" w:eastAsia="宋体" w:hAnsi="Consolas" w:cs="宋体"/>
+          <w:color w:val="D4D4D4"/>
+          <w:kern w:val="0"/>
+          <w:szCs w:val="21"/>
+        </w:rPr>
+      </w:pPr>
+      <w:r>
+        <w:rPr>
+          <w:rFonts w:ascii="Consolas" w:eastAsia="宋体" w:hAnsi="Consolas" w:cs="宋体"/>
+          <w:color w:val="D4D4D4"/>
+          <w:kern w:val="0"/>
+          <w:szCs w:val="21"/>
+        </w:rPr>
+        <w:t>        git reset --hard origin/</w:t>
+      </w:r>
+      <w:proofErr w:type="gramStart"/>
+      <w:r>
+        <w:rPr>
+          <w:rFonts w:ascii="Consolas" w:eastAsia="宋体" w:hAnsi="Consolas" w:cs="宋体"/>
+          <w:color w:val="D4D4D4"/>
+          <w:kern w:val="0"/>
+          <w:szCs w:val="21"/>
+        </w:rPr>
+        <w:t>master</w:t>
+      </w:r>
+      <w:proofErr w:type="gramEnd"/>
+    </w:p>
+    <w:p>
+      <w:pPr>
+        <w:widowControl/>
+        <w:shd w:val="clear" w:color="auto" w:fill="1E1E1E"/>
+        <w:spacing w:line="285" w:lineRule="atLeast"/>
+        <w:jc w:val="left"/>
+        <w:rPr>
+          <w:rFonts w:ascii="Consolas" w:eastAsia="宋体" w:hAnsi="Consolas" w:cs="宋体"/>
+          <w:color w:val="D4D4D4"/>
+          <w:kern w:val="0"/>
+          <w:szCs w:val="21"/>
+        </w:rPr>
+      </w:pPr>
+      <w:r>
+        <w:rPr>
+          <w:rFonts w:ascii="Consolas" w:eastAsia="宋体" w:hAnsi="Consolas" w:cs="宋体"/>
+          <w:color w:val="D4D4D4"/>
+          <w:kern w:val="0"/>
+          <w:szCs w:val="21"/>
+        </w:rPr>
+        <w:t>        git clean -</w:t>
+      </w:r>
+      <w:proofErr w:type="spellStart"/>
+      <w:r>
+        <w:rPr>
+          <w:rFonts w:ascii="Consolas" w:eastAsia="宋体" w:hAnsi="Consolas" w:cs="宋体"/>
+          <w:color w:val="D4D4D4"/>
+          <w:kern w:val="0"/>
+          <w:szCs w:val="21"/>
+        </w:rPr>
+        <w:t>fx</w:t>
+      </w:r>
+      <w:proofErr w:type="spellEnd"/>
+    </w:p>
+    <w:p>
+      <w:pPr>
+        <w:widowControl/>
+        <w:shd w:val="clear" w:color="auto" w:fill="1E1E1E"/>
+        <w:spacing w:line="285" w:lineRule="atLeast"/>
+        <w:jc w:val="left"/>
+        <w:rPr>
+          <w:rFonts w:ascii="Consolas" w:eastAsia="宋体" w:hAnsi="Consolas" w:cs="宋体"/>
+          <w:color w:val="D4D4D4"/>
+          <w:kern w:val="0"/>
+          <w:szCs w:val="21"/>
+        </w:rPr>
+      </w:pPr>
+      <w:r>
+        <w:rPr>
+          <w:rFonts w:ascii="Consolas" w:eastAsia="宋体" w:hAnsi="Consolas" w:cs="宋体"/>
+          <w:color w:val="D4D4D4"/>
+          <w:kern w:val="0"/>
+          <w:szCs w:val="21"/>
+        </w:rPr>
+        <w:t>        git clean -</w:t>
+      </w:r>
+      <w:proofErr w:type="spellStart"/>
+      <w:r>
+        <w:rPr>
+          <w:rFonts w:ascii="Consolas" w:eastAsia="宋体" w:hAnsi="Consolas" w:cs="宋体"/>
+          <w:color w:val="D4D4D4"/>
+          <w:kern w:val="0"/>
+          <w:szCs w:val="21"/>
+        </w:rPr>
+        <w:t>fd</w:t>
+      </w:r>
+      <w:proofErr w:type="spellEnd"/>
+    </w:p>
+    <w:p>
+      <w:pPr>
+        <w:widowControl/>
+        <w:shd w:val="clear" w:color="auto" w:fill="1E1E1E"/>
+        <w:spacing w:line="285" w:lineRule="atLeast"/>
+        <w:jc w:val="left"/>
+        <w:rPr>
+          <w:rFonts w:ascii="Consolas" w:eastAsia="宋体" w:hAnsi="Consolas" w:cs="宋体"/>
+          <w:color w:val="D4D4D4"/>
+          <w:kern w:val="0"/>
+          <w:szCs w:val="21"/>
+        </w:rPr>
+      </w:pPr>
+      <w:r>
+        <w:rPr>
+          <w:rFonts w:ascii="Consolas" w:eastAsia="宋体" w:hAnsi="Consolas" w:cs="宋体"/>
+          <w:color w:val="D4D4D4"/>
+          <w:kern w:val="0"/>
+          <w:szCs w:val="21"/>
+        </w:rPr>
+        <w:t xml:space="preserve">        git log -n </w:t>
+      </w:r>
+      <w:r>
+        <w:rPr>
+          <w:rFonts w:ascii="Consolas" w:eastAsia="宋体" w:hAnsi="Consolas" w:cs="宋体"/>
+          <w:color w:val="B5CEA8"/>
+          <w:kern w:val="0"/>
+          <w:szCs w:val="21"/>
+        </w:rPr>
+        <w:t>1</w:t>
+      </w:r>
+      <w:r>
+        <w:rPr>
+          <w:rFonts w:ascii="Consolas" w:eastAsia="宋体" w:hAnsi="Consolas" w:cs="宋体"/>
+          <w:color w:val="D4D4D4"/>
+          <w:kern w:val="0"/>
+          <w:szCs w:val="21"/>
+        </w:rPr>
+        <w:t xml:space="preserve"> --</w:t>
+      </w:r>
+      <w:proofErr w:type="spellStart"/>
+      <w:r>
+        <w:rPr>
+          <w:rFonts w:ascii="Consolas" w:eastAsia="宋体" w:hAnsi="Consolas" w:cs="宋体"/>
+          <w:color w:val="D4D4D4"/>
+          <w:kern w:val="0"/>
+          <w:szCs w:val="21"/>
+        </w:rPr>
+        <w:t>oneline</w:t>
+      </w:r>
+      <w:proofErr w:type="spellEnd"/>
+    </w:p>
+    <w:p>
+      <w:pPr>
+        <w:widowControl/>
+        <w:shd w:val="clear" w:color="auto" w:fill="1E1E1E"/>
+        <w:spacing w:line="285" w:lineRule="atLeast"/>
+        <w:jc w:val="left"/>
+        <w:rPr>
+          <w:rFonts w:ascii="Consolas" w:eastAsia="宋体" w:hAnsi="Consolas" w:cs="宋体"/>
+          <w:color w:val="D4D4D4"/>
+          <w:kern w:val="0"/>
+          <w:szCs w:val="21"/>
+        </w:rPr>
+      </w:pPr>
+      <w:r>
+        <w:rPr>
+          <w:rFonts w:ascii="Consolas" w:eastAsia="宋体" w:hAnsi="Consolas" w:cs="宋体"/>
+          <w:color w:val="D4D4D4"/>
+          <w:kern w:val="0"/>
+          <w:szCs w:val="21"/>
+        </w:rPr>
+        <w:t>        cd..</w:t>
+      </w:r>
+    </w:p>
+    <w:p>
+      <w:pPr>
+        <w:widowControl/>
+        <w:shd w:val="clear" w:color="auto" w:fill="1E1E1E"/>
+        <w:spacing w:line="285" w:lineRule="atLeast"/>
+        <w:jc w:val="left"/>
+        <w:rPr>
+          <w:rFonts w:ascii="Consolas" w:eastAsia="宋体" w:hAnsi="Consolas" w:cs="宋体"/>
+          <w:color w:val="D4D4D4"/>
+          <w:kern w:val="0"/>
+          <w:szCs w:val="21"/>
+        </w:rPr>
+      </w:pPr>
+      <w:r>
+        <w:rPr>
+          <w:rFonts w:ascii="Consolas" w:eastAsia="宋体" w:hAnsi="Consolas" w:cs="宋体"/>
+          <w:color w:val="D4D4D4"/>
+          <w:kern w:val="0"/>
+          <w:szCs w:val="21"/>
+        </w:rPr>
+        <w:t>    )</w:t>
+      </w:r>
+    </w:p>
+    <w:p>
+      <w:pPr>
+        <w:widowControl/>
+        <w:shd w:val="clear" w:color="auto" w:fill="1E1E1E"/>
+        <w:spacing w:line="285" w:lineRule="atLeast"/>
+        <w:jc w:val="left"/>
+        <w:rPr>
+          <w:rFonts w:ascii="Consolas" w:eastAsia="宋体" w:hAnsi="Consolas" w:cs="宋体"/>
+          <w:color w:val="D4D4D4"/>
+          <w:kern w:val="0"/>
+          <w:szCs w:val="21"/>
+        </w:rPr>
+      </w:pPr>
+      <w:r>
+        <w:rPr>
+          <w:rFonts w:ascii="Consolas" w:eastAsia="宋体" w:hAnsi="Consolas" w:cs="宋体"/>
+          <w:color w:val="D4D4D4"/>
+          <w:kern w:val="0"/>
+          <w:szCs w:val="21"/>
+        </w:rPr>
+        <w:t>)</w:t>
+      </w:r>
+    </w:p>
+    <w:p>
+      <w:pPr>
+        <w:widowControl/>
+        <w:shd w:val="clear" w:color="auto" w:fill="1E1E1E"/>
+        <w:spacing w:line="285" w:lineRule="atLeast"/>
+        <w:jc w:val="left"/>
+        <w:rPr>
+          <w:rFonts w:ascii="Consolas" w:eastAsia="宋体" w:hAnsi="Consolas" w:cs="宋体"/>
+          <w:color w:val="D4D4D4"/>
+          <w:kern w:val="0"/>
+          <w:szCs w:val="21"/>
+        </w:rPr>
+      </w:pPr>
+      <w:r>
+        <w:rPr>
+          <w:rFonts w:ascii="Consolas" w:eastAsia="宋体" w:hAnsi="Consolas" w:cs="宋体"/>
+          <w:color w:val="569CD6"/>
+          <w:kern w:val="0"/>
+          <w:szCs w:val="21"/>
+        </w:rPr>
+        <w:t>echo</w:t>
+      </w:r>
+      <w:r>
+        <w:rPr>
+          <w:rFonts w:ascii="Consolas" w:eastAsia="宋体" w:hAnsi="Consolas" w:cs="宋体"/>
+          <w:color w:val="D4D4D4"/>
+          <w:kern w:val="0"/>
+          <w:szCs w:val="21"/>
+        </w:rPr>
+        <w:t>.</w:t>
+      </w:r>
+    </w:p>
+    <w:p>
+      <w:pPr>
+        <w:widowControl/>
+        <w:shd w:val="clear" w:color="auto" w:fill="1E1E1E"/>
+        <w:spacing w:line="285" w:lineRule="atLeast"/>
+        <w:jc w:val="left"/>
+        <w:rPr>
+          <w:rFonts w:ascii="Consolas" w:eastAsia="宋体" w:hAnsi="Consolas" w:cs="宋体"/>
+          <w:color w:val="D4D4D4"/>
+          <w:kern w:val="0"/>
+          <w:szCs w:val="21"/>
+        </w:rPr>
+      </w:pPr>
+      <w:r>
+        <w:rPr>
+          <w:rFonts w:ascii="Consolas" w:eastAsia="宋体" w:hAnsi="Consolas" w:cs="宋体"/>
+          <w:color w:val="569CD6"/>
+          <w:kern w:val="0"/>
+          <w:szCs w:val="21"/>
+        </w:rPr>
+        <w:t>echo</w:t>
+      </w:r>
+      <w:r>
+        <w:rPr>
+          <w:rFonts w:ascii="Consolas" w:eastAsia="宋体" w:hAnsi="Consolas" w:cs="宋体"/>
+          <w:color w:val="D4D4D4"/>
+          <w:kern w:val="0"/>
+          <w:szCs w:val="21"/>
+        </w:rPr>
+        <w:t xml:space="preserve"> Update done. Press any key to exit.</w:t>
+      </w:r>
+    </w:p>
+    <w:p>
+      <w:pPr>
+        <w:widowControl/>
+        <w:shd w:val="clear" w:color="auto" w:fill="1E1E1E"/>
+        <w:spacing w:line="285" w:lineRule="atLeast"/>
+        <w:jc w:val="left"/>
+        <w:rPr>
+          <w:rFonts w:ascii="Consolas" w:eastAsia="宋体" w:hAnsi="Consolas" w:cs="宋体"/>
+          <w:color w:val="D4D4D4"/>
+          <w:kern w:val="0"/>
+          <w:szCs w:val="21"/>
+        </w:rPr>
+      </w:pPr>
+      <w:r>
+        <w:rPr>
+          <w:rFonts w:ascii="Consolas" w:eastAsia="宋体" w:hAnsi="Consolas" w:cs="宋体"/>
+          <w:color w:val="569CD6"/>
+          <w:kern w:val="0"/>
+          <w:szCs w:val="21"/>
+        </w:rPr>
+        <w:t>pause</w:t>
+      </w:r>
+      <w:r>
+        <w:rPr>
+          <w:rFonts w:ascii="Consolas" w:eastAsia="宋体" w:hAnsi="Consolas" w:cs="宋体"/>
+          <w:color w:val="D4D4D4"/>
+          <w:kern w:val="0"/>
+          <w:szCs w:val="21"/>
+        </w:rPr>
+        <w:t xml:space="preserve"> &gt; </w:t>
+      </w:r>
+      <w:proofErr w:type="spellStart"/>
+      <w:proofErr w:type="gramStart"/>
+      <w:r>
+        <w:rPr>
+          <w:rFonts w:ascii="Consolas" w:eastAsia="宋体" w:hAnsi="Consolas" w:cs="宋体"/>
+          <w:color w:val="569CD6"/>
+          <w:kern w:val="0"/>
+          <w:szCs w:val="21"/>
+        </w:rPr>
+        <w:t>nul</w:t>
+      </w:r>
+      <w:proofErr w:type="spellEnd"/>
+      <w:proofErr w:type="gramEnd"/>
+    </w:p>
+    <w:p>
+      <w:pPr>
+        <w:widowControl/>
+        <w:shd w:val="clear" w:color="auto" w:fill="1E1E1E"/>
+        <w:spacing w:line="285" w:lineRule="atLeast"/>
+        <w:jc w:val="left"/>
+        <w:rPr>
+          <w:rFonts w:ascii="Consolas" w:eastAsia="宋体" w:hAnsi="Consolas" w:cs="宋体"/>
+          <w:color w:val="D4D4D4"/>
+          <w:kern w:val="0"/>
+          <w:szCs w:val="21"/>
+        </w:rPr>
+      </w:pPr>
+    </w:p>
+    <w:p>
+      <w:pPr>
+        <w:rPr>
           <w:szCs w:val="21"/>
         </w:rPr>
       </w:pPr>
@@ -1012,7 +2786,7 @@
 </file>
 
 <file path=word/styles.xml><?xml version="1.0" encoding="utf-8"?>
-<w:styles xmlns:mc="http://schemas.openxmlformats.org/markup-compatibility/2006" xmlns:r="http://schemas.openxmlformats.org/officeDocument/2006/relationships" xmlns:w="http://schemas.openxmlformats.org/wordprocessingml/2006/main" xmlns:w14="http://schemas.microsoft.com/office/word/2010/wordml" xmlns:w15="http://schemas.microsoft.com/office/word/2012/wordml" xmlns:w16cex="http://schemas.microsoft.com/office/word/2018/wordml/cex" xmlns:w16cid="http://schemas.microsoft.com/office/word/2016/wordml/cid" xmlns:w16="http://schemas.microsoft.com/office/word/2018/wordml" xmlns:w16se="http://schemas.microsoft.com/office/word/2015/wordml/symex" mc:Ignorable="w14 w15 w16se w16cid w16 w16cex">
+<w:styles xmlns:mc="http://schemas.openxmlformats.org/markup-compatibility/2006" xmlns:r="http://schemas.openxmlformats.org/officeDocument/2006/relationships" xmlns:w="http://schemas.openxmlformats.org/wordprocessingml/2006/main" xmlns:w14="http://schemas.microsoft.com/office/word/2010/wordml" xmlns:w15="http://schemas.microsoft.com/office/word/2012/wordml" xmlns:w16cex="http://schemas.microsoft.com/office/word/2018/wordml/cex" xmlns:w16cid="http://schemas.microsoft.com/office/word/2016/wordml/cid" xmlns:w16="http://schemas.microsoft.com/office/word/2018/wordml" xmlns:w16sdtdh="http://schemas.microsoft.com/office/word/2020/wordml/sdtdatahash" xmlns:w16se="http://schemas.microsoft.com/office/word/2015/wordml/symex" mc:Ignorable="w14 w15 w16se w16cid w16 w16cex w16sdtdh">
   <w:docDefaults>
     <w:rPrDefault>
       <w:rPr>
@@ -1131,6 +2905,7 @@
     <w:lsdException w:name="HTML Sample" w:semiHidden="1" w:unhideWhenUsed="1"/>
     <w:lsdException w:name="HTML Typewriter" w:semiHidden="1" w:unhideWhenUsed="1"/>
     <w:lsdException w:name="HTML Variable" w:semiHidden="1" w:unhideWhenUsed="1"/>
+    <w:lsdException w:name="Normal Table" w:semiHidden="1" w:unhideWhenUsed="1"/>
     <w:lsdException w:name="annotation subject" w:semiHidden="1" w:unhideWhenUsed="1"/>
     <w:lsdException w:name="No List" w:semiHidden="1" w:unhideWhenUsed="1"/>
     <w:lsdException w:name="Outline List 1" w:semiHidden="1" w:unhideWhenUsed="1"/>
@@ -1177,8 +2952,10 @@
     <w:lsdException w:name="Table Subtle 2" w:semiHidden="1" w:unhideWhenUsed="1"/>
     <w:lsdException w:name="Table Web 1" w:semiHidden="1" w:unhideWhenUsed="1"/>
     <w:lsdException w:name="Table Web 2" w:semiHidden="1" w:unhideWhenUsed="1"/>
+    <w:lsdException w:name="Table Web 3" w:semiHidden="1" w:unhideWhenUsed="1"/>
     <w:lsdException w:name="Balloon Text" w:semiHidden="1" w:unhideWhenUsed="1"/>
     <w:lsdException w:name="Table Grid" w:uiPriority="39"/>
+    <w:lsdException w:name="Table Theme" w:semiHidden="1" w:unhideWhenUsed="1"/>
     <w:lsdException w:name="Placeholder Text" w:semiHidden="1"/>
     <w:lsdException w:name="No Spacing" w:uiPriority="1" w:qFormat="1"/>
     <w:lsdException w:name="Light Shading" w:uiPriority="60"/>
@@ -1434,6 +3211,18 @@
     <w:uiPriority w:val="99"/>
     <w:semiHidden/>
     <w:unhideWhenUsed/>
+  </w:style>
+  <w:style w:type="character" w:styleId="Hyperlink">
+    <w:name w:val="Hyperlink"/>
+    <w:basedOn w:val="DefaultParagraphFont"/>
+    <w:uiPriority w:val="99"/>
+    <w:semiHidden/>
+    <w:unhideWhenUsed/>
+    <w:rsid w:val="00F33056"/>
+    <w:rPr>
+      <w:color w:val="0000FF"/>
+      <w:u w:val="single"/>
+    </w:rPr>
   </w:style>
 </w:styles>
 </file>

</xml_diff>